<commit_message>
feat: inlcude adams problem as example
</commit_message>
<xml_diff>
--- a/docs/using-cofi-to-experiment-with-geophysical-inversions.docx
+++ b/docs/using-cofi-to-experiment-with-geophysical-inversions.docx
@@ -1551,34 +1551,7 @@
           <w:sz w:val="21"/>
           <w:szCs w:val="21"/>
         </w:rPr>
-        <w:t xml:space="preserve">A laptop </w:t>
-      </w:r>
-      <w:r>
-        <w:rPr>
-          <w:rFonts w:cstheme="minorHAnsi"/>
-          <w:color w:val="000000" w:themeColor="text1"/>
-          <w:sz w:val="21"/>
-          <w:szCs w:val="21"/>
-        </w:rPr>
-        <w:t xml:space="preserve">that can connect to the </w:t>
-      </w:r>
-      <w:r>
-        <w:rPr>
-          <w:rFonts w:ascii="Calibri" w:hAnsi="Calibri" w:cs="Calibri"/>
-          <w:color w:val="000000" w:themeColor="text1"/>
-          <w:sz w:val="21"/>
-          <w:szCs w:val="21"/>
-        </w:rPr>
-        <w:t>Internet</w:t>
-      </w:r>
-      <w:r>
-        <w:rPr>
-          <w:rFonts w:cstheme="minorHAnsi"/>
-          <w:color w:val="000000" w:themeColor="text1"/>
-          <w:sz w:val="21"/>
-          <w:szCs w:val="21"/>
-        </w:rPr>
-        <w:t xml:space="preserve"> via </w:t>
+        <w:t xml:space="preserve">A laptop that can connect to the Internet via </w:t>
       </w:r>
       <w:proofErr w:type="spellStart"/>
       <w:r>
@@ -1588,25 +1561,7 @@
           <w:sz w:val="21"/>
           <w:szCs w:val="21"/>
         </w:rPr>
-        <w:t>W</w:t>
-      </w:r>
-      <w:r>
-        <w:rPr>
-          <w:rFonts w:cstheme="minorHAnsi"/>
-          <w:color w:val="000000" w:themeColor="text1"/>
-          <w:sz w:val="21"/>
-          <w:szCs w:val="21"/>
-        </w:rPr>
-        <w:t>i</w:t>
-      </w:r>
-      <w:r>
-        <w:rPr>
-          <w:rFonts w:cstheme="minorHAnsi"/>
-          <w:color w:val="000000" w:themeColor="text1"/>
-          <w:sz w:val="21"/>
-          <w:szCs w:val="21"/>
-        </w:rPr>
-        <w:t>FI</w:t>
+        <w:t>WiFI</w:t>
       </w:r>
       <w:proofErr w:type="spellEnd"/>
       <w:r>
@@ -1616,61 +1571,7 @@
           <w:sz w:val="21"/>
           <w:szCs w:val="21"/>
         </w:rPr>
-        <w:t xml:space="preserve"> and ideally some familiarity </w:t>
-      </w:r>
-      <w:r>
-        <w:rPr>
-          <w:rFonts w:cstheme="minorHAnsi"/>
-          <w:color w:val="000000" w:themeColor="text1"/>
-          <w:sz w:val="21"/>
-          <w:szCs w:val="21"/>
-        </w:rPr>
-        <w:t>with</w:t>
-      </w:r>
-      <w:r>
-        <w:rPr>
-          <w:rFonts w:cstheme="minorHAnsi"/>
-          <w:color w:val="000000" w:themeColor="text1"/>
-          <w:sz w:val="21"/>
-          <w:szCs w:val="21"/>
-        </w:rPr>
-        <w:t xml:space="preserve"> Python </w:t>
-      </w:r>
-      <w:r>
-        <w:rPr>
-          <w:rFonts w:cstheme="minorHAnsi"/>
-          <w:color w:val="000000" w:themeColor="text1"/>
-          <w:sz w:val="21"/>
-          <w:szCs w:val="21"/>
-        </w:rPr>
-        <w:t>a</w:t>
-      </w:r>
-      <w:r>
-        <w:rPr>
-          <w:rFonts w:cstheme="minorHAnsi"/>
-          <w:color w:val="000000" w:themeColor="text1"/>
-          <w:sz w:val="21"/>
-          <w:szCs w:val="21"/>
-        </w:rPr>
-        <w:t>n</w:t>
-      </w:r>
-      <w:r>
-        <w:rPr>
-          <w:rFonts w:cstheme="minorHAnsi"/>
-          <w:color w:val="000000" w:themeColor="text1"/>
-          <w:sz w:val="21"/>
-          <w:szCs w:val="21"/>
-        </w:rPr>
-        <w:t>d</w:t>
-      </w:r>
-      <w:r>
-        <w:rPr>
-          <w:rFonts w:cstheme="minorHAnsi"/>
-          <w:color w:val="000000" w:themeColor="text1"/>
-          <w:sz w:val="21"/>
-          <w:szCs w:val="21"/>
-        </w:rPr>
-        <w:t xml:space="preserve"> </w:t>
+        <w:t xml:space="preserve"> and, ideally, some familiarity with Python and </w:t>
       </w:r>
       <w:proofErr w:type="spellStart"/>
       <w:r>

</xml_diff>